<commit_message>
moving to GC folder for submission
</commit_message>
<xml_diff>
--- a/Guided Capstone Project Report.docx
+++ b/Guided Capstone Project Report.docx
@@ -827,51 +827,7 @@
       </w:pPr>
       <w:r>
         <w:rPr/>
-        <w:t>Now, with a fuller understanding of the relationship between price and features, we were able to see that the current price of $81 that Big Mountain is charging for an adult weekend ticket is undervalue.  Our</w:t>
-      </w:r>
-      <w:r>
-        <w:rPr/>
-        <w:t xml:space="preserve"> modeling suggests a price of </w:t>
-      </w:r>
-      <w:r>
-        <w:rPr/>
-        <w:t>$</w:t>
-      </w:r>
-      <w:r>
-        <w:rPr/>
-        <w:t xml:space="preserve">95.87 with an expected mean absolute error of </w:t>
-      </w:r>
-      <w:r>
-        <w:rPr/>
-        <w:t>$</w:t>
-      </w:r>
-      <w:r>
-        <w:rPr/>
-        <w:t xml:space="preserve">10.39. </w:t>
-      </w:r>
-      <w:r>
-        <w:rPr/>
-        <w:t xml:space="preserve">So the company could definitely increase the ticket price without needing to make any other changes to the resort.  In this vein, </w:t>
-      </w:r>
-      <w:r>
-        <w:rPr/>
-        <w:t xml:space="preserve">If the company looked at increasing price to cover the cost of the recently added lift, ie recuperating </w:t>
-      </w:r>
-      <w:r>
-        <w:rPr/>
-        <w:t>$</w:t>
-      </w:r>
-      <w:r>
-        <w:rPr/>
-        <w:t xml:space="preserve">1.54M spread over 350,000 visitors each buying an average of 5 tickets, the ticket price would need to increase by </w:t>
-      </w:r>
-      <w:r>
-        <w:rPr/>
-        <w:t>$</w:t>
-      </w:r>
-      <w:r>
-        <w:rPr/>
-        <w:t>0.88, and an increase of that amount is definitely supported by the data.</w:t>
+        <w:t>Now, with a fuller understanding of the relationship between price and features, we were able to see that the current price of $81 that Big Mountain is charging for an adult weekend ticket is undervalue.  Our modeling suggests a price of $95.87 with an expected mean absolute error of $10.39. So the company could definitely increase the ticket price without needing to make any other changes to the resort.  In this vein, If the company looked at increasing price to cover the cost of the recently added lift, ie recuperating $1.54M spread over 350,000 visitors each buying an average of 5 tickets, the ticket price would need to increase by $0.88, and an increase of that amount is definitely supported by the data.</w:t>
       </w:r>
     </w:p>
     <w:p>
@@ -996,15 +952,12 @@
       <w:rPr>
         <w:rFonts w:ascii="Liberation Serif" w:hAnsi="Liberation Serif" w:eastAsia="SimSun" w:cs="Lucida Sans"/>
         <w:kern w:val="2"/>
-        <w:sz w:val="24"/>
         <w:szCs w:val="24"/>
         <w:lang w:val="en-US" w:eastAsia="zh-CN" w:bidi="hi-IN"/>
       </w:rPr>
     </w:rPrDefault>
     <w:pPrDefault>
-      <w:pPr>
-        <w:widowControl/>
-      </w:pPr>
+      <w:pPr/>
     </w:pPrDefault>
   </w:docDefaults>
   <w:style w:type="paragraph" w:styleId="Normal">
@@ -1012,10 +965,10 @@
     <w:qFormat/>
     <w:pPr>
       <w:widowControl/>
-      <w:kinsoku w:val="true"/>
-      <w:overflowPunct w:val="true"/>
-      <w:autoSpaceDE w:val="true"/>
+      <w:overflowPunct w:val="false"/>
       <w:bidi w:val="0"/>
+      <w:spacing w:before="0" w:after="0"/>
+      <w:jc w:val="left"/>
     </w:pPr>
     <w:rPr>
       <w:rFonts w:ascii="Liberation Serif" w:hAnsi="Liberation Serif" w:eastAsia="SimSun" w:cs="Lucida Sans"/>
@@ -1032,10 +985,6 @@
     <w:next w:val="TextBody"/>
     <w:qFormat/>
     <w:pPr>
-      <w:numPr>
-        <w:ilvl w:val="0"/>
-        <w:numId w:val="0"/>
-      </w:numPr>
       <w:spacing w:before="140" w:after="120"/>
       <w:outlineLvl w:val="2"/>
     </w:pPr>

</xml_diff>